<commit_message>
nhan xet bai tap nguyen van cuong ngay 11
</commit_message>
<xml_diff>
--- a/Day11_PHP_Constant_Operator_Condition_Loop/Bai_tap_ve_nha/Nhan_xet_bai_tap_ngay_11.docx
+++ b/Day11_PHP_Constant_Operator_Condition_Loop/Bai_tap_ve_nha/Nhan_xet_bai_tap_ngay_11.docx
@@ -7471,6 +7471,391 @@
               </w:rPr>
               <w:t xml:space="preserve"> tốt</w:t>
             </w:r>
+          </w:p>
+        </w:tc>
+        <w:tc>
+          <w:tcPr>
+            <w:tcW w:w="4045" w:type="dxa"/>
+          </w:tcPr>
+          <w:p>
+            <w:pPr>
+              <w:pStyle w:val="HTMLPreformatted"/>
+              <w:shd w:val="clear" w:color="auto" w:fill="FFFFFF"/>
+              <w:rPr>
+                <w:rFonts w:asciiTheme="minorHAnsi" w:hAnsiTheme="minorHAnsi" w:cstheme="minorHAnsi"/>
+                <w:sz w:val="22"/>
+                <w:szCs w:val="22"/>
+              </w:rPr>
+            </w:pPr>
+            <w:r>
+              <w:rPr>
+                <w:rFonts w:asciiTheme="minorHAnsi" w:hAnsiTheme="minorHAnsi" w:cstheme="minorHAnsi"/>
+                <w:sz w:val="22"/>
+                <w:szCs w:val="22"/>
+              </w:rPr>
+              <w:t xml:space="preserve">+ </w:t>
+            </w:r>
+            <w:proofErr w:type="spellStart"/>
+            <w:r>
+              <w:rPr>
+                <w:rFonts w:asciiTheme="minorHAnsi" w:hAnsiTheme="minorHAnsi" w:cstheme="minorHAnsi"/>
+                <w:sz w:val="22"/>
+                <w:szCs w:val="22"/>
+              </w:rPr>
+              <w:t>Bài</w:t>
+            </w:r>
+            <w:proofErr w:type="spellEnd"/>
+            <w:r>
+              <w:rPr>
+                <w:rFonts w:asciiTheme="minorHAnsi" w:hAnsiTheme="minorHAnsi" w:cstheme="minorHAnsi"/>
+                <w:sz w:val="22"/>
+                <w:szCs w:val="22"/>
+              </w:rPr>
+              <w:t xml:space="preserve"> 10 </w:t>
+            </w:r>
+            <w:proofErr w:type="spellStart"/>
+            <w:r>
+              <w:rPr>
+                <w:rFonts w:asciiTheme="minorHAnsi" w:hAnsiTheme="minorHAnsi" w:cstheme="minorHAnsi"/>
+                <w:sz w:val="22"/>
+                <w:szCs w:val="22"/>
+              </w:rPr>
+              <w:t>giao</w:t>
+            </w:r>
+            <w:proofErr w:type="spellEnd"/>
+            <w:r>
+              <w:rPr>
+                <w:rFonts w:asciiTheme="minorHAnsi" w:hAnsiTheme="minorHAnsi" w:cstheme="minorHAnsi"/>
+                <w:sz w:val="22"/>
+                <w:szCs w:val="22"/>
+              </w:rPr>
+              <w:t xml:space="preserve"> </w:t>
+            </w:r>
+            <w:proofErr w:type="spellStart"/>
+            <w:r>
+              <w:rPr>
+                <w:rFonts w:asciiTheme="minorHAnsi" w:hAnsiTheme="minorHAnsi" w:cstheme="minorHAnsi"/>
+                <w:sz w:val="22"/>
+                <w:szCs w:val="22"/>
+              </w:rPr>
+              <w:t>diện</w:t>
+            </w:r>
+            <w:proofErr w:type="spellEnd"/>
+            <w:r>
+              <w:rPr>
+                <w:rFonts w:asciiTheme="minorHAnsi" w:hAnsiTheme="minorHAnsi" w:cstheme="minorHAnsi"/>
+                <w:sz w:val="22"/>
+                <w:szCs w:val="22"/>
+              </w:rPr>
+              <w:t xml:space="preserve"> </w:t>
+            </w:r>
+            <w:proofErr w:type="spellStart"/>
+            <w:r>
+              <w:rPr>
+                <w:rFonts w:asciiTheme="minorHAnsi" w:hAnsiTheme="minorHAnsi" w:cstheme="minorHAnsi"/>
+                <w:sz w:val="22"/>
+                <w:szCs w:val="22"/>
+              </w:rPr>
+              <w:t>hiển</w:t>
+            </w:r>
+            <w:proofErr w:type="spellEnd"/>
+            <w:r>
+              <w:rPr>
+                <w:rFonts w:asciiTheme="minorHAnsi" w:hAnsiTheme="minorHAnsi" w:cstheme="minorHAnsi"/>
+                <w:sz w:val="22"/>
+                <w:szCs w:val="22"/>
+              </w:rPr>
+              <w:t xml:space="preserve"> </w:t>
+            </w:r>
+            <w:proofErr w:type="spellStart"/>
+            <w:r>
+              <w:rPr>
+                <w:rFonts w:asciiTheme="minorHAnsi" w:hAnsiTheme="minorHAnsi" w:cstheme="minorHAnsi"/>
+                <w:sz w:val="22"/>
+                <w:szCs w:val="22"/>
+              </w:rPr>
+              <w:t>thị</w:t>
+            </w:r>
+            <w:proofErr w:type="spellEnd"/>
+            <w:r>
+              <w:rPr>
+                <w:rFonts w:asciiTheme="minorHAnsi" w:hAnsiTheme="minorHAnsi" w:cstheme="minorHAnsi"/>
+                <w:sz w:val="22"/>
+                <w:szCs w:val="22"/>
+              </w:rPr>
+              <w:t xml:space="preserve"> </w:t>
+            </w:r>
+            <w:proofErr w:type="spellStart"/>
+            <w:r>
+              <w:rPr>
+                <w:rFonts w:asciiTheme="minorHAnsi" w:hAnsiTheme="minorHAnsi" w:cstheme="minorHAnsi"/>
+                <w:sz w:val="22"/>
+                <w:szCs w:val="22"/>
+              </w:rPr>
+              <w:t>chưa</w:t>
+            </w:r>
+            <w:proofErr w:type="spellEnd"/>
+            <w:r>
+              <w:rPr>
+                <w:rFonts w:asciiTheme="minorHAnsi" w:hAnsiTheme="minorHAnsi" w:cstheme="minorHAnsi"/>
+                <w:sz w:val="22"/>
+                <w:szCs w:val="22"/>
+              </w:rPr>
+              <w:t xml:space="preserve"> </w:t>
+            </w:r>
+            <w:proofErr w:type="spellStart"/>
+            <w:r>
+              <w:rPr>
+                <w:rFonts w:asciiTheme="minorHAnsi" w:hAnsiTheme="minorHAnsi" w:cstheme="minorHAnsi"/>
+                <w:sz w:val="22"/>
+                <w:szCs w:val="22"/>
+              </w:rPr>
+              <w:t>đúng</w:t>
+            </w:r>
+            <w:proofErr w:type="spellEnd"/>
+          </w:p>
+        </w:tc>
+      </w:tr>
+      <w:tr>
+        <w:tc>
+          <w:tcPr>
+            <w:tcW w:w="538" w:type="dxa"/>
+          </w:tcPr>
+          <w:p>
+            <w:pPr>
+              <w:spacing w:line="276" w:lineRule="auto"/>
+              <w:rPr>
+                <w:rFonts w:cstheme="minorHAnsi"/>
+              </w:rPr>
+            </w:pPr>
+            <w:r>
+              <w:rPr>
+                <w:rFonts w:cstheme="minorHAnsi"/>
+              </w:rPr>
+              <w:t>14</w:t>
+            </w:r>
+          </w:p>
+        </w:tc>
+        <w:tc>
+          <w:tcPr>
+            <w:tcW w:w="1887" w:type="dxa"/>
+          </w:tcPr>
+          <w:p>
+            <w:pPr>
+              <w:spacing w:line="276" w:lineRule="auto"/>
+              <w:rPr>
+                <w:rFonts w:cstheme="minorHAnsi"/>
+              </w:rPr>
+            </w:pPr>
+            <w:r>
+              <w:rPr>
+                <w:rFonts w:cstheme="minorHAnsi"/>
+              </w:rPr>
+              <w:t xml:space="preserve">Nguyễn </w:t>
+            </w:r>
+            <w:proofErr w:type="spellStart"/>
+            <w:r>
+              <w:rPr>
+                <w:rFonts w:cstheme="minorHAnsi"/>
+              </w:rPr>
+              <w:t>Văn</w:t>
+            </w:r>
+            <w:proofErr w:type="spellEnd"/>
+            <w:r>
+              <w:rPr>
+                <w:rFonts w:cstheme="minorHAnsi"/>
+              </w:rPr>
+              <w:t xml:space="preserve"> </w:t>
+            </w:r>
+            <w:proofErr w:type="spellStart"/>
+            <w:r>
+              <w:rPr>
+                <w:rFonts w:cstheme="minorHAnsi"/>
+              </w:rPr>
+              <w:t>Cường</w:t>
+            </w:r>
+            <w:proofErr w:type="spellEnd"/>
+          </w:p>
+        </w:tc>
+        <w:tc>
+          <w:tcPr>
+            <w:tcW w:w="2880" w:type="dxa"/>
+          </w:tcPr>
+          <w:p>
+            <w:pPr>
+              <w:spacing w:line="276" w:lineRule="auto"/>
+              <w:rPr>
+                <w:rFonts w:cstheme="minorHAnsi"/>
+              </w:rPr>
+            </w:pPr>
+            <w:r>
+              <w:rPr>
+                <w:rFonts w:cstheme="minorHAnsi"/>
+              </w:rPr>
+              <w:t>+</w:t>
+            </w:r>
+            <w:proofErr w:type="spellStart"/>
+            <w:r>
+              <w:rPr>
+                <w:rFonts w:cstheme="minorHAnsi"/>
+              </w:rPr>
+              <w:t>Hoàn</w:t>
+            </w:r>
+            <w:proofErr w:type="spellEnd"/>
+            <w:r>
+              <w:rPr>
+                <w:rFonts w:cstheme="minorHAnsi"/>
+              </w:rPr>
+              <w:t xml:space="preserve"> </w:t>
+            </w:r>
+            <w:proofErr w:type="spellStart"/>
+            <w:r>
+              <w:rPr>
+                <w:rFonts w:cstheme="minorHAnsi"/>
+              </w:rPr>
+              <w:t>thành</w:t>
+            </w:r>
+            <w:proofErr w:type="spellEnd"/>
+            <w:r>
+              <w:rPr>
+                <w:rFonts w:cstheme="minorHAnsi"/>
+              </w:rPr>
+              <w:t xml:space="preserve"> </w:t>
+            </w:r>
+            <w:proofErr w:type="spellStart"/>
+            <w:r>
+              <w:rPr>
+                <w:rFonts w:cstheme="minorHAnsi"/>
+              </w:rPr>
+              <w:t>rất</w:t>
+            </w:r>
+            <w:proofErr w:type="spellEnd"/>
+            <w:r>
+              <w:rPr>
+                <w:rFonts w:cstheme="minorHAnsi"/>
+              </w:rPr>
+              <w:t xml:space="preserve"> </w:t>
+            </w:r>
+            <w:proofErr w:type="spellStart"/>
+            <w:r>
+              <w:rPr>
+                <w:rFonts w:cstheme="minorHAnsi"/>
+              </w:rPr>
+              <w:t>tốt</w:t>
+            </w:r>
+            <w:proofErr w:type="spellEnd"/>
+            <w:r>
+              <w:rPr>
+                <w:rFonts w:cstheme="minorHAnsi"/>
+              </w:rPr>
+              <w:t xml:space="preserve"> </w:t>
+            </w:r>
+            <w:proofErr w:type="spellStart"/>
+            <w:r>
+              <w:rPr>
+                <w:rFonts w:cstheme="minorHAnsi"/>
+              </w:rPr>
+              <w:t>các</w:t>
+            </w:r>
+            <w:proofErr w:type="spellEnd"/>
+            <w:r>
+              <w:rPr>
+                <w:rFonts w:cstheme="minorHAnsi"/>
+              </w:rPr>
+              <w:t xml:space="preserve"> </w:t>
+            </w:r>
+            <w:proofErr w:type="spellStart"/>
+            <w:r>
+              <w:rPr>
+                <w:rFonts w:cstheme="minorHAnsi"/>
+              </w:rPr>
+              <w:t>bài</w:t>
+            </w:r>
+            <w:proofErr w:type="spellEnd"/>
+            <w:r>
+              <w:rPr>
+                <w:rFonts w:cstheme="minorHAnsi"/>
+              </w:rPr>
+              <w:t xml:space="preserve"> </w:t>
+            </w:r>
+            <w:proofErr w:type="spellStart"/>
+            <w:r>
+              <w:rPr>
+                <w:rFonts w:cstheme="minorHAnsi"/>
+              </w:rPr>
+              <w:t>tập</w:t>
+            </w:r>
+            <w:proofErr w:type="spellEnd"/>
+          </w:p>
+          <w:p>
+            <w:pPr>
+              <w:spacing w:line="276" w:lineRule="auto"/>
+              <w:rPr>
+                <w:rFonts w:cstheme="minorHAnsi"/>
+              </w:rPr>
+            </w:pPr>
+            <w:r>
+              <w:rPr>
+                <w:rFonts w:cstheme="minorHAnsi"/>
+              </w:rPr>
+              <w:t xml:space="preserve">+ </w:t>
+            </w:r>
+            <w:proofErr w:type="spellStart"/>
+            <w:r>
+              <w:rPr>
+                <w:rFonts w:cstheme="minorHAnsi"/>
+              </w:rPr>
+              <w:t>Tư</w:t>
+            </w:r>
+            <w:proofErr w:type="spellEnd"/>
+            <w:r>
+              <w:rPr>
+                <w:rFonts w:cstheme="minorHAnsi"/>
+              </w:rPr>
+              <w:t xml:space="preserve"> </w:t>
+            </w:r>
+            <w:proofErr w:type="spellStart"/>
+            <w:r>
+              <w:rPr>
+                <w:rFonts w:cstheme="minorHAnsi"/>
+              </w:rPr>
+              <w:t>duy</w:t>
+            </w:r>
+            <w:proofErr w:type="spellEnd"/>
+            <w:r>
+              <w:rPr>
+                <w:rFonts w:cstheme="minorHAnsi"/>
+              </w:rPr>
+              <w:t xml:space="preserve"> </w:t>
+            </w:r>
+            <w:proofErr w:type="spellStart"/>
+            <w:r>
+              <w:rPr>
+                <w:rFonts w:cstheme="minorHAnsi"/>
+              </w:rPr>
+              <w:t>thuật</w:t>
+            </w:r>
+            <w:proofErr w:type="spellEnd"/>
+            <w:r>
+              <w:rPr>
+                <w:rFonts w:cstheme="minorHAnsi"/>
+              </w:rPr>
+              <w:t xml:space="preserve"> </w:t>
+            </w:r>
+            <w:proofErr w:type="spellStart"/>
+            <w:r>
+              <w:rPr>
+                <w:rFonts w:cstheme="minorHAnsi"/>
+              </w:rPr>
+              <w:t>toán</w:t>
+            </w:r>
+            <w:proofErr w:type="spellEnd"/>
+            <w:r>
+              <w:rPr>
+                <w:rFonts w:cstheme="minorHAnsi"/>
+              </w:rPr>
+              <w:t xml:space="preserve"> tốt</w:t>
+            </w:r>
             <w:bookmarkStart w:id="0" w:name="_GoBack"/>
             <w:bookmarkEnd w:id="0"/>
           </w:p>
@@ -7522,97 +7907,277 @@
                 <w:sz w:val="22"/>
                 <w:szCs w:val="22"/>
               </w:rPr>
-              <w:t>giao</w:t>
-            </w:r>
-            <w:proofErr w:type="spellEnd"/>
-            <w:r>
-              <w:rPr>
-                <w:rFonts w:asciiTheme="minorHAnsi" w:hAnsiTheme="minorHAnsi" w:cstheme="minorHAnsi"/>
-                <w:sz w:val="22"/>
-                <w:szCs w:val="22"/>
-              </w:rPr>
-              <w:t xml:space="preserve"> </w:t>
-            </w:r>
-            <w:proofErr w:type="spellStart"/>
-            <w:r>
-              <w:rPr>
-                <w:rFonts w:asciiTheme="minorHAnsi" w:hAnsiTheme="minorHAnsi" w:cstheme="minorHAnsi"/>
-                <w:sz w:val="22"/>
-                <w:szCs w:val="22"/>
-              </w:rPr>
-              <w:t>diện</w:t>
-            </w:r>
-            <w:proofErr w:type="spellEnd"/>
-            <w:r>
-              <w:rPr>
-                <w:rFonts w:asciiTheme="minorHAnsi" w:hAnsiTheme="minorHAnsi" w:cstheme="minorHAnsi"/>
-                <w:sz w:val="22"/>
-                <w:szCs w:val="22"/>
-              </w:rPr>
-              <w:t xml:space="preserve"> </w:t>
-            </w:r>
-            <w:proofErr w:type="spellStart"/>
-            <w:r>
-              <w:rPr>
-                <w:rFonts w:asciiTheme="minorHAnsi" w:hAnsiTheme="minorHAnsi" w:cstheme="minorHAnsi"/>
-                <w:sz w:val="22"/>
-                <w:szCs w:val="22"/>
-              </w:rPr>
-              <w:t>hiển</w:t>
-            </w:r>
-            <w:proofErr w:type="spellEnd"/>
-            <w:r>
-              <w:rPr>
-                <w:rFonts w:asciiTheme="minorHAnsi" w:hAnsiTheme="minorHAnsi" w:cstheme="minorHAnsi"/>
-                <w:sz w:val="22"/>
-                <w:szCs w:val="22"/>
-              </w:rPr>
-              <w:t xml:space="preserve"> </w:t>
-            </w:r>
-            <w:proofErr w:type="spellStart"/>
-            <w:r>
-              <w:rPr>
-                <w:rFonts w:asciiTheme="minorHAnsi" w:hAnsiTheme="minorHAnsi" w:cstheme="minorHAnsi"/>
-                <w:sz w:val="22"/>
-                <w:szCs w:val="22"/>
-              </w:rPr>
-              <w:t>thị</w:t>
-            </w:r>
-            <w:proofErr w:type="spellEnd"/>
-            <w:r>
-              <w:rPr>
-                <w:rFonts w:asciiTheme="minorHAnsi" w:hAnsiTheme="minorHAnsi" w:cstheme="minorHAnsi"/>
-                <w:sz w:val="22"/>
-                <w:szCs w:val="22"/>
-              </w:rPr>
-              <w:t xml:space="preserve"> </w:t>
-            </w:r>
-            <w:proofErr w:type="spellStart"/>
-            <w:r>
-              <w:rPr>
-                <w:rFonts w:asciiTheme="minorHAnsi" w:hAnsiTheme="minorHAnsi" w:cstheme="minorHAnsi"/>
-                <w:sz w:val="22"/>
-                <w:szCs w:val="22"/>
-              </w:rPr>
-              <w:t>chưa</w:t>
-            </w:r>
-            <w:proofErr w:type="spellEnd"/>
-            <w:r>
-              <w:rPr>
-                <w:rFonts w:asciiTheme="minorHAnsi" w:hAnsiTheme="minorHAnsi" w:cstheme="minorHAnsi"/>
-                <w:sz w:val="22"/>
-                <w:szCs w:val="22"/>
-              </w:rPr>
-              <w:t xml:space="preserve"> </w:t>
-            </w:r>
-            <w:proofErr w:type="spellStart"/>
-            <w:r>
-              <w:rPr>
-                <w:rFonts w:asciiTheme="minorHAnsi" w:hAnsiTheme="minorHAnsi" w:cstheme="minorHAnsi"/>
-                <w:sz w:val="22"/>
-                <w:szCs w:val="22"/>
-              </w:rPr>
-              <w:t>đúng</w:t>
+              <w:t>nên</w:t>
+            </w:r>
+            <w:proofErr w:type="spellEnd"/>
+            <w:r>
+              <w:rPr>
+                <w:rFonts w:asciiTheme="minorHAnsi" w:hAnsiTheme="minorHAnsi" w:cstheme="minorHAnsi"/>
+                <w:sz w:val="22"/>
+                <w:szCs w:val="22"/>
+              </w:rPr>
+              <w:t xml:space="preserve"> </w:t>
+            </w:r>
+            <w:proofErr w:type="spellStart"/>
+            <w:r>
+              <w:rPr>
+                <w:rFonts w:asciiTheme="minorHAnsi" w:hAnsiTheme="minorHAnsi" w:cstheme="minorHAnsi"/>
+                <w:sz w:val="22"/>
+                <w:szCs w:val="22"/>
+              </w:rPr>
+              <w:t>sử</w:t>
+            </w:r>
+            <w:proofErr w:type="spellEnd"/>
+            <w:r>
+              <w:rPr>
+                <w:rFonts w:asciiTheme="minorHAnsi" w:hAnsiTheme="minorHAnsi" w:cstheme="minorHAnsi"/>
+                <w:sz w:val="22"/>
+                <w:szCs w:val="22"/>
+              </w:rPr>
+              <w:t xml:space="preserve"> </w:t>
+            </w:r>
+            <w:proofErr w:type="spellStart"/>
+            <w:r>
+              <w:rPr>
+                <w:rFonts w:asciiTheme="minorHAnsi" w:hAnsiTheme="minorHAnsi" w:cstheme="minorHAnsi"/>
+                <w:sz w:val="22"/>
+                <w:szCs w:val="22"/>
+              </w:rPr>
+              <w:t>dụng</w:t>
+            </w:r>
+            <w:proofErr w:type="spellEnd"/>
+            <w:r>
+              <w:rPr>
+                <w:rFonts w:asciiTheme="minorHAnsi" w:hAnsiTheme="minorHAnsi" w:cstheme="minorHAnsi"/>
+                <w:sz w:val="22"/>
+                <w:szCs w:val="22"/>
+              </w:rPr>
+              <w:t xml:space="preserve"> 2 </w:t>
+            </w:r>
+            <w:proofErr w:type="spellStart"/>
+            <w:r>
+              <w:rPr>
+                <w:rFonts w:asciiTheme="minorHAnsi" w:hAnsiTheme="minorHAnsi" w:cstheme="minorHAnsi"/>
+                <w:sz w:val="22"/>
+                <w:szCs w:val="22"/>
+              </w:rPr>
+              <w:t>vòng</w:t>
+            </w:r>
+            <w:proofErr w:type="spellEnd"/>
+            <w:r>
+              <w:rPr>
+                <w:rFonts w:asciiTheme="minorHAnsi" w:hAnsiTheme="minorHAnsi" w:cstheme="minorHAnsi"/>
+                <w:sz w:val="22"/>
+                <w:szCs w:val="22"/>
+              </w:rPr>
+              <w:t xml:space="preserve"> for </w:t>
+            </w:r>
+            <w:proofErr w:type="spellStart"/>
+            <w:r>
+              <w:rPr>
+                <w:rFonts w:asciiTheme="minorHAnsi" w:hAnsiTheme="minorHAnsi" w:cstheme="minorHAnsi"/>
+                <w:sz w:val="22"/>
+                <w:szCs w:val="22"/>
+              </w:rPr>
+              <w:t>lồng</w:t>
+            </w:r>
+            <w:proofErr w:type="spellEnd"/>
+            <w:r>
+              <w:rPr>
+                <w:rFonts w:asciiTheme="minorHAnsi" w:hAnsiTheme="minorHAnsi" w:cstheme="minorHAnsi"/>
+                <w:sz w:val="22"/>
+                <w:szCs w:val="22"/>
+              </w:rPr>
+              <w:t xml:space="preserve"> </w:t>
+            </w:r>
+            <w:proofErr w:type="spellStart"/>
+            <w:r>
+              <w:rPr>
+                <w:rFonts w:asciiTheme="minorHAnsi" w:hAnsiTheme="minorHAnsi" w:cstheme="minorHAnsi"/>
+                <w:sz w:val="22"/>
+                <w:szCs w:val="22"/>
+              </w:rPr>
+              <w:t>nhau</w:t>
+            </w:r>
+            <w:proofErr w:type="spellEnd"/>
+            <w:r>
+              <w:rPr>
+                <w:rFonts w:asciiTheme="minorHAnsi" w:hAnsiTheme="minorHAnsi" w:cstheme="minorHAnsi"/>
+                <w:sz w:val="22"/>
+                <w:szCs w:val="22"/>
+              </w:rPr>
+              <w:t xml:space="preserve">, </w:t>
+            </w:r>
+            <w:proofErr w:type="spellStart"/>
+            <w:r>
+              <w:rPr>
+                <w:rFonts w:asciiTheme="minorHAnsi" w:hAnsiTheme="minorHAnsi" w:cstheme="minorHAnsi"/>
+                <w:sz w:val="22"/>
+                <w:szCs w:val="22"/>
+              </w:rPr>
+              <w:t>thay</w:t>
+            </w:r>
+            <w:proofErr w:type="spellEnd"/>
+            <w:r>
+              <w:rPr>
+                <w:rFonts w:asciiTheme="minorHAnsi" w:hAnsiTheme="minorHAnsi" w:cstheme="minorHAnsi"/>
+                <w:sz w:val="22"/>
+                <w:szCs w:val="22"/>
+              </w:rPr>
+              <w:t xml:space="preserve"> </w:t>
+            </w:r>
+            <w:proofErr w:type="spellStart"/>
+            <w:r>
+              <w:rPr>
+                <w:rFonts w:asciiTheme="minorHAnsi" w:hAnsiTheme="minorHAnsi" w:cstheme="minorHAnsi"/>
+                <w:sz w:val="22"/>
+                <w:szCs w:val="22"/>
+              </w:rPr>
+              <w:t>vì</w:t>
+            </w:r>
+            <w:proofErr w:type="spellEnd"/>
+            <w:r>
+              <w:rPr>
+                <w:rFonts w:asciiTheme="minorHAnsi" w:hAnsiTheme="minorHAnsi" w:cstheme="minorHAnsi"/>
+                <w:sz w:val="22"/>
+                <w:szCs w:val="22"/>
+              </w:rPr>
+              <w:t xml:space="preserve"> </w:t>
+            </w:r>
+            <w:proofErr w:type="spellStart"/>
+            <w:r>
+              <w:rPr>
+                <w:rFonts w:asciiTheme="minorHAnsi" w:hAnsiTheme="minorHAnsi" w:cstheme="minorHAnsi"/>
+                <w:sz w:val="22"/>
+                <w:szCs w:val="22"/>
+              </w:rPr>
+              <w:t>sử</w:t>
+            </w:r>
+            <w:proofErr w:type="spellEnd"/>
+            <w:r>
+              <w:rPr>
+                <w:rFonts w:asciiTheme="minorHAnsi" w:hAnsiTheme="minorHAnsi" w:cstheme="minorHAnsi"/>
+                <w:sz w:val="22"/>
+                <w:szCs w:val="22"/>
+              </w:rPr>
+              <w:t xml:space="preserve"> </w:t>
+            </w:r>
+            <w:proofErr w:type="spellStart"/>
+            <w:r>
+              <w:rPr>
+                <w:rFonts w:asciiTheme="minorHAnsi" w:hAnsiTheme="minorHAnsi" w:cstheme="minorHAnsi"/>
+                <w:sz w:val="22"/>
+                <w:szCs w:val="22"/>
+              </w:rPr>
+              <w:t>dụng</w:t>
+            </w:r>
+            <w:proofErr w:type="spellEnd"/>
+            <w:r>
+              <w:rPr>
+                <w:rFonts w:asciiTheme="minorHAnsi" w:hAnsiTheme="minorHAnsi" w:cstheme="minorHAnsi"/>
+                <w:sz w:val="22"/>
+                <w:szCs w:val="22"/>
+              </w:rPr>
+              <w:t xml:space="preserve"> 10 </w:t>
+            </w:r>
+            <w:proofErr w:type="spellStart"/>
+            <w:r>
+              <w:rPr>
+                <w:rFonts w:asciiTheme="minorHAnsi" w:hAnsiTheme="minorHAnsi" w:cstheme="minorHAnsi"/>
+                <w:sz w:val="22"/>
+                <w:szCs w:val="22"/>
+              </w:rPr>
+              <w:t>vòng</w:t>
+            </w:r>
+            <w:proofErr w:type="spellEnd"/>
+            <w:r>
+              <w:rPr>
+                <w:rFonts w:asciiTheme="minorHAnsi" w:hAnsiTheme="minorHAnsi" w:cstheme="minorHAnsi"/>
+                <w:sz w:val="22"/>
+                <w:szCs w:val="22"/>
+              </w:rPr>
+              <w:t xml:space="preserve"> for </w:t>
+            </w:r>
+            <w:proofErr w:type="spellStart"/>
+            <w:r>
+              <w:rPr>
+                <w:rFonts w:asciiTheme="minorHAnsi" w:hAnsiTheme="minorHAnsi" w:cstheme="minorHAnsi"/>
+                <w:sz w:val="22"/>
+                <w:szCs w:val="22"/>
+              </w:rPr>
+              <w:t>độc</w:t>
+            </w:r>
+            <w:proofErr w:type="spellEnd"/>
+            <w:r>
+              <w:rPr>
+                <w:rFonts w:asciiTheme="minorHAnsi" w:hAnsiTheme="minorHAnsi" w:cstheme="minorHAnsi"/>
+                <w:sz w:val="22"/>
+                <w:szCs w:val="22"/>
+              </w:rPr>
+              <w:t xml:space="preserve"> </w:t>
+            </w:r>
+            <w:proofErr w:type="spellStart"/>
+            <w:r>
+              <w:rPr>
+                <w:rFonts w:asciiTheme="minorHAnsi" w:hAnsiTheme="minorHAnsi" w:cstheme="minorHAnsi"/>
+                <w:sz w:val="22"/>
+                <w:szCs w:val="22"/>
+              </w:rPr>
+              <w:t>lập</w:t>
+            </w:r>
+            <w:proofErr w:type="spellEnd"/>
+            <w:r>
+              <w:rPr>
+                <w:rFonts w:asciiTheme="minorHAnsi" w:hAnsiTheme="minorHAnsi" w:cstheme="minorHAnsi"/>
+                <w:sz w:val="22"/>
+                <w:szCs w:val="22"/>
+              </w:rPr>
+              <w:t xml:space="preserve"> </w:t>
+            </w:r>
+            <w:proofErr w:type="spellStart"/>
+            <w:r>
+              <w:rPr>
+                <w:rFonts w:asciiTheme="minorHAnsi" w:hAnsiTheme="minorHAnsi" w:cstheme="minorHAnsi"/>
+                <w:sz w:val="22"/>
+                <w:szCs w:val="22"/>
+              </w:rPr>
+              <w:t>như</w:t>
+            </w:r>
+            <w:proofErr w:type="spellEnd"/>
+            <w:r>
+              <w:rPr>
+                <w:rFonts w:asciiTheme="minorHAnsi" w:hAnsiTheme="minorHAnsi" w:cstheme="minorHAnsi"/>
+                <w:sz w:val="22"/>
+                <w:szCs w:val="22"/>
+              </w:rPr>
+              <w:t xml:space="preserve"> </w:t>
+            </w:r>
+            <w:proofErr w:type="spellStart"/>
+            <w:r>
+              <w:rPr>
+                <w:rFonts w:asciiTheme="minorHAnsi" w:hAnsiTheme="minorHAnsi" w:cstheme="minorHAnsi"/>
+                <w:sz w:val="22"/>
+                <w:szCs w:val="22"/>
+              </w:rPr>
+              <w:t>hiện</w:t>
+            </w:r>
+            <w:proofErr w:type="spellEnd"/>
+            <w:r>
+              <w:rPr>
+                <w:rFonts w:asciiTheme="minorHAnsi" w:hAnsiTheme="minorHAnsi" w:cstheme="minorHAnsi"/>
+                <w:sz w:val="22"/>
+                <w:szCs w:val="22"/>
+              </w:rPr>
+              <w:t xml:space="preserve"> </w:t>
+            </w:r>
+            <w:proofErr w:type="spellStart"/>
+            <w:r>
+              <w:rPr>
+                <w:rFonts w:asciiTheme="minorHAnsi" w:hAnsiTheme="minorHAnsi" w:cstheme="minorHAnsi"/>
+                <w:sz w:val="22"/>
+                <w:szCs w:val="22"/>
+              </w:rPr>
+              <w:t>tại</w:t>
             </w:r>
             <w:proofErr w:type="spellEnd"/>
           </w:p>

</xml_diff>